<commit_message>
Update BAM files (new names
</commit_message>
<xml_diff>
--- a/developer_resources/Items_List.docx
+++ b/developer_resources/Items_List.docx
@@ -1,6 +1,6 @@
 
 <file path=word/document.xml><?xml version="1.0" encoding="utf-8"?>
-<w:document xmlns:wpc="http://schemas.microsoft.com/office/word/2010/wordprocessingCanvas" xmlns:cx="http://schemas.microsoft.com/office/drawing/2014/chartex" xmlns:cx1="http://schemas.microsoft.com/office/drawing/2015/9/8/chartex" xmlns:cx2="http://schemas.microsoft.com/office/drawing/2015/10/21/chartex" xmlns:cx3="http://schemas.microsoft.com/office/drawing/2016/5/9/chartex" xmlns:cx4="http://schemas.microsoft.com/office/drawing/2016/5/10/chartex" xmlns:cx5="http://schemas.microsoft.com/office/drawing/2016/5/11/chartex" xmlns:cx6="http://schemas.microsoft.com/office/drawing/2016/5/12/chartex" xmlns:cx7="http://schemas.microsoft.com/office/drawing/2016/5/13/chartex" xmlns:cx8="http://schemas.microsoft.com/office/drawing/2016/5/14/chartex" xmlns:mc="http://schemas.openxmlformats.org/markup-compatibility/2006" xmlns:aink="http://schemas.microsoft.com/office/drawing/2016/ink" xmlns:am3d="http://schemas.microsoft.com/office/drawing/2017/model3d" xmlns:o="urn:schemas-microsoft-com:office:office" xmlns:oel="http://schemas.microsoft.com/office/2019/extlst" xmlns:r="http://schemas.openxmlformats.org/officeDocument/2006/relationships" xmlns:m="http://schemas.openxmlformats.org/officeDocument/2006/math" xmlns:v="urn:schemas-microsoft-com:vml" xmlns:wp14="http://schemas.microsoft.com/office/word/2010/wordprocessingDrawing" xmlns:wp="http://schemas.openxmlformats.org/drawingml/2006/wordprocessingDrawing" xmlns:w10="urn:schemas-microsoft-com:office:word" xmlns:w="http://schemas.openxmlformats.org/wordprocessingml/2006/main" xmlns:w14="http://schemas.microsoft.com/office/word/2010/wordml" xmlns:w15="http://schemas.microsoft.com/office/word/2012/wordml" xmlns:w16cex="http://schemas.microsoft.com/office/word/2018/wordml/cex" xmlns:w16cid="http://schemas.microsoft.com/office/word/2016/wordml/cid" xmlns:w16="http://schemas.microsoft.com/office/word/2018/wordml" xmlns:w16du="http://schemas.microsoft.com/office/word/2023/wordml/word16du" xmlns:w16sdtdh="http://schemas.microsoft.com/office/word/2020/wordml/sdtdatahash" xmlns:w16se="http://schemas.microsoft.com/office/word/2015/wordml/symex" xmlns:wpg="http://schemas.microsoft.com/office/word/2010/wordprocessingGroup" xmlns:wpi="http://schemas.microsoft.com/office/word/2010/wordprocessingInk" xmlns:wne="http://schemas.microsoft.com/office/word/2006/wordml" xmlns:wps="http://schemas.microsoft.com/office/word/2010/wordprocessingShape" mc:Ignorable="w14 w15 w16se w16cid w16 w16cex w16sdtdh w16du wp14">
+<w:document xmlns:wpc="http://schemas.microsoft.com/office/word/2010/wordprocessingCanvas" xmlns:cx="http://schemas.microsoft.com/office/drawing/2014/chartex" xmlns:cx1="http://schemas.microsoft.com/office/drawing/2015/9/8/chartex" xmlns:cx2="http://schemas.microsoft.com/office/drawing/2015/10/21/chartex" xmlns:cx3="http://schemas.microsoft.com/office/drawing/2016/5/9/chartex" xmlns:cx4="http://schemas.microsoft.com/office/drawing/2016/5/10/chartex" xmlns:cx5="http://schemas.microsoft.com/office/drawing/2016/5/11/chartex" xmlns:cx6="http://schemas.microsoft.com/office/drawing/2016/5/12/chartex" xmlns:cx7="http://schemas.microsoft.com/office/drawing/2016/5/13/chartex" xmlns:cx8="http://schemas.microsoft.com/office/drawing/2016/5/14/chartex" xmlns:mc="http://schemas.openxmlformats.org/markup-compatibility/2006" xmlns:aink="http://schemas.microsoft.com/office/drawing/2016/ink" xmlns:am3d="http://schemas.microsoft.com/office/drawing/2017/model3d" xmlns:o="urn:schemas-microsoft-com:office:office" xmlns:r="http://schemas.openxmlformats.org/officeDocument/2006/relationships" xmlns:m="http://schemas.openxmlformats.org/officeDocument/2006/math" xmlns:v="urn:schemas-microsoft-com:vml" xmlns:wp14="http://schemas.microsoft.com/office/word/2010/wordprocessingDrawing" xmlns:wp="http://schemas.openxmlformats.org/drawingml/2006/wordprocessingDrawing" xmlns:w10="urn:schemas-microsoft-com:office:word" xmlns:w="http://schemas.openxmlformats.org/wordprocessingml/2006/main" xmlns:w14="http://schemas.microsoft.com/office/word/2010/wordml" xmlns:w15="http://schemas.microsoft.com/office/word/2012/wordml" xmlns:w16cid="http://schemas.microsoft.com/office/word/2016/wordml/cid" xmlns:w16se="http://schemas.microsoft.com/office/word/2015/wordml/symex" xmlns:wpg="http://schemas.microsoft.com/office/word/2010/wordprocessingGroup" xmlns:wpi="http://schemas.microsoft.com/office/word/2010/wordprocessingInk" xmlns:wne="http://schemas.microsoft.com/office/word/2006/wordml" xmlns:wps="http://schemas.microsoft.com/office/word/2010/wordprocessingShape" mc:Ignorable="w14 w15 w16se w16cid wp14">
   <w:body>
     <w:p>
       <w:pPr>
@@ -28,8 +28,9 @@
           <w:lang w:val="en-US" w:eastAsia="ru-RU"/>
           <w14:ligatures w14:val="none"/>
         </w:rPr>
-        <w:t>1)Phlydia's Book</w:t>
-      </w:r>
+        <w:t>1)</w:t>
+      </w:r>
+      <w:proofErr w:type="spellStart"/>
       <w:r>
         <w:rPr>
           <w:rFonts w:ascii="Times New Roman" w:eastAsia="Times New Roman" w:hAnsi="Times New Roman" w:cs="Times New Roman"/>
@@ -41,7 +42,62 @@
           <w:lang w:val="en-US" w:eastAsia="ru-RU"/>
           <w14:ligatures w14:val="none"/>
         </w:rPr>
-        <w:t xml:space="preserve"> (History of Halruaa)</w:t>
+        <w:t>Phlydia's</w:t>
+      </w:r>
+      <w:proofErr w:type="spellEnd"/>
+      <w:r>
+        <w:rPr>
+          <w:rFonts w:ascii="Times New Roman" w:eastAsia="Times New Roman" w:hAnsi="Times New Roman" w:cs="Times New Roman"/>
+          <w:b/>
+          <w:bCs/>
+          <w:kern w:val="36"/>
+          <w:sz w:val="24"/>
+          <w:szCs w:val="24"/>
+          <w:lang w:val="en-US" w:eastAsia="ru-RU"/>
+          <w14:ligatures w14:val="none"/>
+        </w:rPr>
+        <w:t xml:space="preserve"> Book</w:t>
+      </w:r>
+      <w:r>
+        <w:rPr>
+          <w:rFonts w:ascii="Times New Roman" w:eastAsia="Times New Roman" w:hAnsi="Times New Roman" w:cs="Times New Roman"/>
+          <w:b/>
+          <w:bCs/>
+          <w:kern w:val="36"/>
+          <w:sz w:val="24"/>
+          <w:szCs w:val="24"/>
+          <w:lang w:val="en-US" w:eastAsia="ru-RU"/>
+          <w14:ligatures w14:val="none"/>
+        </w:rPr>
+        <w:t xml:space="preserve"> (History of </w:t>
+      </w:r>
+      <w:proofErr w:type="spellStart"/>
+      <w:r>
+        <w:rPr>
+          <w:rFonts w:ascii="Times New Roman" w:eastAsia="Times New Roman" w:hAnsi="Times New Roman" w:cs="Times New Roman"/>
+          <w:b/>
+          <w:bCs/>
+          <w:kern w:val="36"/>
+          <w:sz w:val="24"/>
+          <w:szCs w:val="24"/>
+          <w:lang w:val="en-US" w:eastAsia="ru-RU"/>
+          <w14:ligatures w14:val="none"/>
+        </w:rPr>
+        <w:t>Halruaa</w:t>
+      </w:r>
+      <w:proofErr w:type="spellEnd"/>
+      <w:r>
+        <w:rPr>
+          <w:rFonts w:ascii="Times New Roman" w:eastAsia="Times New Roman" w:hAnsi="Times New Roman" w:cs="Times New Roman"/>
+          <w:b/>
+          <w:bCs/>
+          <w:kern w:val="36"/>
+          <w:sz w:val="24"/>
+          <w:szCs w:val="24"/>
+          <w:lang w:val="en-US" w:eastAsia="ru-RU"/>
+          <w14:ligatures w14:val="none"/>
+        </w:rPr>
+        <w:t>)</w:t>
       </w:r>
     </w:p>
     <w:tbl>
@@ -89,6 +145,12 @@
               </w:rPr>
               <w:t>BOOK16</w:t>
             </w:r>
+            <w:r>
+              <w:rPr>
+                <w:lang w:val="en-US"/>
+              </w:rPr>
+              <w:t xml:space="preserve"> </w:t>
+            </w:r>
           </w:p>
         </w:tc>
       </w:tr>
@@ -125,7 +187,7 @@
               <w:rPr>
                 <w:lang w:val="en-US"/>
               </w:rPr>
-              <w:t>SPHBO3</w:t>
+              <w:t>iabook16</w:t>
             </w:r>
           </w:p>
         </w:tc>
@@ -163,7 +225,13 @@
               <w:rPr>
                 <w:lang w:val="en-US"/>
               </w:rPr>
-              <w:t>SCPHB3</w:t>
+              <w:t>c</w:t>
+            </w:r>
+            <w:r>
+              <w:rPr>
+                <w:lang w:val="en-US"/>
+              </w:rPr>
+              <w:t>abook16</w:t>
             </w:r>
           </w:p>
         </w:tc>
@@ -190,8 +258,49 @@
           <w:sz w:val="24"/>
           <w:szCs w:val="24"/>
         </w:rPr>
-        <w:t xml:space="preserve"> Joia's Flamedance Ring</w:t>
-      </w:r>
+        <w:t xml:space="preserve"> </w:t>
+      </w:r>
+      <w:proofErr w:type="spellStart"/>
+      <w:r>
+        <w:rPr>
+          <w:sz w:val="24"/>
+          <w:szCs w:val="24"/>
+        </w:rPr>
+        <w:t>Joia's</w:t>
+      </w:r>
+      <w:proofErr w:type="spellEnd"/>
+      <w:r>
+        <w:rPr>
+          <w:sz w:val="24"/>
+          <w:szCs w:val="24"/>
+        </w:rPr>
+        <w:t xml:space="preserve"> </w:t>
+      </w:r>
+      <w:proofErr w:type="spellStart"/>
+      <w:r>
+        <w:rPr>
+          <w:sz w:val="24"/>
+          <w:szCs w:val="24"/>
+        </w:rPr>
+        <w:t>Flamedance</w:t>
+      </w:r>
+      <w:proofErr w:type="spellEnd"/>
+      <w:r>
+        <w:rPr>
+          <w:sz w:val="24"/>
+          <w:szCs w:val="24"/>
+        </w:rPr>
+        <w:t xml:space="preserve"> </w:t>
+      </w:r>
+      <w:proofErr w:type="spellStart"/>
+      <w:r>
+        <w:rPr>
+          <w:sz w:val="24"/>
+          <w:szCs w:val="24"/>
+        </w:rPr>
+        <w:t>Ring</w:t>
+      </w:r>
+      <w:proofErr w:type="spellEnd"/>
     </w:p>
     <w:tbl>
       <w:tblPr>
@@ -270,12 +379,20 @@
                 <w:lang w:val="en-US"/>
               </w:rPr>
             </w:pPr>
-            <w:r>
-              <w:rPr>
-                <w:lang w:val="en-US"/>
-              </w:rPr>
-              <w:t>xjfdr3</w:t>
-            </w:r>
+            <w:proofErr w:type="spellStart"/>
+            <w:r>
+              <w:rPr>
+                <w:lang w:val="en-US"/>
+              </w:rPr>
+              <w:t>iring</w:t>
+            </w:r>
+            <w:r>
+              <w:rPr>
+                <w:lang w:val="en-US"/>
+              </w:rPr>
+              <w:t>joi</w:t>
+            </w:r>
+            <w:proofErr w:type="spellEnd"/>
           </w:p>
         </w:tc>
       </w:tr>
@@ -308,12 +425,20 @@
                 <w:lang w:val="en-US"/>
               </w:rPr>
             </w:pPr>
-            <w:r>
-              <w:rPr>
-                <w:lang w:val="en-US"/>
-              </w:rPr>
-              <w:t>SCJFD3</w:t>
-            </w:r>
+            <w:proofErr w:type="spellStart"/>
+            <w:r>
+              <w:rPr>
+                <w:lang w:val="en-US"/>
+              </w:rPr>
+              <w:t>cring</w:t>
+            </w:r>
+            <w:r>
+              <w:rPr>
+                <w:lang w:val="en-US"/>
+              </w:rPr>
+              <w:t>joi</w:t>
+            </w:r>
+            <w:proofErr w:type="spellEnd"/>
           </w:p>
         </w:tc>
       </w:tr>
@@ -417,7 +542,13 @@
               <w:rPr>
                 <w:lang w:val="en-US"/>
               </w:rPr>
-              <w:t>xstam1</w:t>
+              <w:t>i</w:t>
+            </w:r>
+            <w:r>
+              <w:rPr>
+                <w:lang w:val="en-US"/>
+              </w:rPr>
+              <w:t>sw1h12</w:t>
             </w:r>
           </w:p>
         </w:tc>
@@ -455,7 +586,13 @@
               <w:rPr>
                 <w:lang w:val="en-US"/>
               </w:rPr>
-              <w:t>cstam1</w:t>
+              <w:t>c</w:t>
+            </w:r>
+            <w:r>
+              <w:rPr>
+                <w:lang w:val="en-US"/>
+              </w:rPr>
+              <w:t>sw1h12</w:t>
             </w:r>
           </w:p>
         </w:tc>
@@ -484,15 +621,7 @@
           <w:szCs w:val="24"/>
           <w:lang w:val="en-US"/>
         </w:rPr>
-        <w:t>)</w:t>
-      </w:r>
-      <w:r>
-        <w:rPr>
-          <w:sz w:val="24"/>
-          <w:szCs w:val="24"/>
-          <w:lang w:val="en-US"/>
-        </w:rPr>
-        <w:t xml:space="preserve"> History of the Fateful Coin</w:t>
+        <w:t>) History of the Fateful Coin</w:t>
       </w:r>
     </w:p>
     <w:tbl>
@@ -576,7 +705,13 @@
               <w:rPr>
                 <w:lang w:val="en-US"/>
               </w:rPr>
-              <w:t>Sfthc1</w:t>
+              <w:t>iabook</w:t>
+            </w:r>
+            <w:r>
+              <w:rPr>
+                <w:lang w:val="en-US"/>
+              </w:rPr>
+              <w:t>40</w:t>
             </w:r>
           </w:p>
         </w:tc>
@@ -614,7 +749,19 @@
               <w:rPr>
                 <w:lang w:val="en-US"/>
               </w:rPr>
-              <w:t>Csfthc1</w:t>
+              <w:t>c</w:t>
+            </w:r>
+            <w:r>
+              <w:rPr>
+                <w:lang w:val="en-US"/>
+              </w:rPr>
+              <w:t>abook</w:t>
+            </w:r>
+            <w:r>
+              <w:rPr>
+                <w:lang w:val="en-US"/>
+              </w:rPr>
+              <w:t>40</w:t>
             </w:r>
           </w:p>
         </w:tc>
@@ -635,13 +782,79 @@
       <w:r>
         <w:t xml:space="preserve"> </w:t>
       </w:r>
-      <w:r>
-        <w:rPr>
-          <w:sz w:val="24"/>
-          <w:szCs w:val="24"/>
-        </w:rPr>
-        <w:t>History of the Unicorn Run</w:t>
-      </w:r>
+      <w:proofErr w:type="spellStart"/>
+      <w:r>
+        <w:rPr>
+          <w:sz w:val="24"/>
+          <w:szCs w:val="24"/>
+        </w:rPr>
+        <w:t>History</w:t>
+      </w:r>
+      <w:proofErr w:type="spellEnd"/>
+      <w:r>
+        <w:rPr>
+          <w:sz w:val="24"/>
+          <w:szCs w:val="24"/>
+        </w:rPr>
+        <w:t xml:space="preserve"> </w:t>
+      </w:r>
+      <w:proofErr w:type="spellStart"/>
+      <w:r>
+        <w:rPr>
+          <w:sz w:val="24"/>
+          <w:szCs w:val="24"/>
+        </w:rPr>
+        <w:t>of</w:t>
+      </w:r>
+      <w:proofErr w:type="spellEnd"/>
+      <w:r>
+        <w:rPr>
+          <w:sz w:val="24"/>
+          <w:szCs w:val="24"/>
+        </w:rPr>
+        <w:t xml:space="preserve"> </w:t>
+      </w:r>
+      <w:proofErr w:type="spellStart"/>
+      <w:r>
+        <w:rPr>
+          <w:sz w:val="24"/>
+          <w:szCs w:val="24"/>
+        </w:rPr>
+        <w:t>the</w:t>
+      </w:r>
+      <w:proofErr w:type="spellEnd"/>
+      <w:r>
+        <w:rPr>
+          <w:sz w:val="24"/>
+          <w:szCs w:val="24"/>
+        </w:rPr>
+        <w:t xml:space="preserve"> </w:t>
+      </w:r>
+      <w:proofErr w:type="spellStart"/>
+      <w:r>
+        <w:rPr>
+          <w:sz w:val="24"/>
+          <w:szCs w:val="24"/>
+        </w:rPr>
+        <w:t>Unicorn</w:t>
+      </w:r>
+      <w:proofErr w:type="spellEnd"/>
+      <w:r>
+        <w:rPr>
+          <w:sz w:val="24"/>
+          <w:szCs w:val="24"/>
+        </w:rPr>
+        <w:t xml:space="preserve"> </w:t>
+      </w:r>
+      <w:proofErr w:type="spellStart"/>
+      <w:r>
+        <w:rPr>
+          <w:sz w:val="24"/>
+          <w:szCs w:val="24"/>
+        </w:rPr>
+        <w:t>Run</w:t>
+      </w:r>
+      <w:proofErr w:type="spellEnd"/>
     </w:p>
     <w:tbl>
       <w:tblPr>
@@ -724,7 +937,13 @@
               <w:rPr>
                 <w:lang w:val="en-US"/>
               </w:rPr>
-              <w:t>s2hour2</w:t>
+              <w:t>iabook</w:t>
+            </w:r>
+            <w:r>
+              <w:rPr>
+                <w:lang w:val="en-US"/>
+              </w:rPr>
+              <w:t>55</w:t>
             </w:r>
           </w:p>
         </w:tc>
@@ -762,7 +981,13 @@
               <w:rPr>
                 <w:lang w:val="en-US"/>
               </w:rPr>
-              <w:t>Cshour2</w:t>
+              <w:t>cabook</w:t>
+            </w:r>
+            <w:r>
+              <w:rPr>
+                <w:lang w:val="en-US"/>
+              </w:rPr>
+              <w:t>55</w:t>
             </w:r>
           </w:p>
         </w:tc>
@@ -787,13 +1012,79 @@
       <w:r>
         <w:t xml:space="preserve"> </w:t>
       </w:r>
-      <w:r>
-        <w:rPr>
-          <w:sz w:val="24"/>
-          <w:szCs w:val="24"/>
-        </w:rPr>
-        <w:t>History of the Dead Three</w:t>
-      </w:r>
+      <w:proofErr w:type="spellStart"/>
+      <w:r>
+        <w:rPr>
+          <w:sz w:val="24"/>
+          <w:szCs w:val="24"/>
+        </w:rPr>
+        <w:t>History</w:t>
+      </w:r>
+      <w:proofErr w:type="spellEnd"/>
+      <w:r>
+        <w:rPr>
+          <w:sz w:val="24"/>
+          <w:szCs w:val="24"/>
+        </w:rPr>
+        <w:t xml:space="preserve"> </w:t>
+      </w:r>
+      <w:proofErr w:type="spellStart"/>
+      <w:r>
+        <w:rPr>
+          <w:sz w:val="24"/>
+          <w:szCs w:val="24"/>
+        </w:rPr>
+        <w:t>of</w:t>
+      </w:r>
+      <w:proofErr w:type="spellEnd"/>
+      <w:r>
+        <w:rPr>
+          <w:sz w:val="24"/>
+          <w:szCs w:val="24"/>
+        </w:rPr>
+        <w:t xml:space="preserve"> </w:t>
+      </w:r>
+      <w:proofErr w:type="spellStart"/>
+      <w:r>
+        <w:rPr>
+          <w:sz w:val="24"/>
+          <w:szCs w:val="24"/>
+        </w:rPr>
+        <w:t>the</w:t>
+      </w:r>
+      <w:proofErr w:type="spellEnd"/>
+      <w:r>
+        <w:rPr>
+          <w:sz w:val="24"/>
+          <w:szCs w:val="24"/>
+        </w:rPr>
+        <w:t xml:space="preserve"> </w:t>
+      </w:r>
+      <w:proofErr w:type="spellStart"/>
+      <w:r>
+        <w:rPr>
+          <w:sz w:val="24"/>
+          <w:szCs w:val="24"/>
+        </w:rPr>
+        <w:t>Dead</w:t>
+      </w:r>
+      <w:proofErr w:type="spellEnd"/>
+      <w:r>
+        <w:rPr>
+          <w:sz w:val="24"/>
+          <w:szCs w:val="24"/>
+        </w:rPr>
+        <w:t xml:space="preserve"> </w:t>
+      </w:r>
+      <w:proofErr w:type="spellStart"/>
+      <w:r>
+        <w:rPr>
+          <w:sz w:val="24"/>
+          <w:szCs w:val="24"/>
+        </w:rPr>
+        <w:t>Three</w:t>
+      </w:r>
+      <w:proofErr w:type="spellEnd"/>
     </w:p>
     <w:tbl>
       <w:tblPr>
@@ -867,16 +1158,22 @@
             <w:tcW w:w="2693" w:type="dxa"/>
           </w:tcPr>
           <w:p>
-            <w:pPr>
-              <w:rPr>
-                <w:lang w:val="en-US"/>
-              </w:rPr>
-            </w:pPr>
-            <w:r>
-              <w:rPr>
-                <w:lang w:val="en-US"/>
-              </w:rPr>
-              <w:t>xhotdt1</w:t>
+            <w:proofErr w:type="spellStart"/>
+            <w:r>
+              <w:rPr>
+                <w:lang w:val="en-US"/>
+              </w:rPr>
+              <w:t>i</w:t>
+            </w:r>
+            <w:r>
+              <w:rPr>
+                <w:lang w:val="en-US"/>
+              </w:rPr>
+              <w:t>abook</w:t>
+            </w:r>
+            <w:proofErr w:type="spellEnd"/>
+            <w:r>
+              <w:t>36</w:t>
             </w:r>
           </w:p>
         </w:tc>
@@ -910,11 +1207,28 @@
                 <w:lang w:val="en-US"/>
               </w:rPr>
             </w:pPr>
-            <w:r>
-              <w:rPr>
-                <w:lang w:val="en-US"/>
-              </w:rPr>
-              <w:t>Chotdt1</w:t>
+            <w:proofErr w:type="spellStart"/>
+            <w:r>
+              <w:rPr>
+                <w:lang w:val="en-US"/>
+              </w:rPr>
+              <w:t>c</w:t>
+            </w:r>
+            <w:r>
+              <w:rPr>
+                <w:lang w:val="en-US"/>
+              </w:rPr>
+              <w:t>abook</w:t>
+            </w:r>
+            <w:proofErr w:type="spellEnd"/>
+            <w:r>
+              <w:t>3</w:t>
+            </w:r>
+            <w:r>
+              <w:rPr>
+                <w:lang w:val="en-US"/>
+              </w:rPr>
+              <w:t>6</w:t>
             </w:r>
           </w:p>
         </w:tc>
@@ -935,13 +1249,47 @@
       <w:r>
         <w:t xml:space="preserve"> </w:t>
       </w:r>
-      <w:r>
-        <w:rPr>
-          <w:sz w:val="24"/>
-          <w:szCs w:val="24"/>
-        </w:rPr>
-        <w:t>Joseph's Greenstone Ring</w:t>
-      </w:r>
+      <w:proofErr w:type="spellStart"/>
+      <w:r>
+        <w:rPr>
+          <w:sz w:val="24"/>
+          <w:szCs w:val="24"/>
+        </w:rPr>
+        <w:t>Joseph's</w:t>
+      </w:r>
+      <w:proofErr w:type="spellEnd"/>
+      <w:r>
+        <w:rPr>
+          <w:sz w:val="24"/>
+          <w:szCs w:val="24"/>
+        </w:rPr>
+        <w:t xml:space="preserve"> </w:t>
+      </w:r>
+      <w:proofErr w:type="spellStart"/>
+      <w:r>
+        <w:rPr>
+          <w:sz w:val="24"/>
+          <w:szCs w:val="24"/>
+        </w:rPr>
+        <w:t>Greenstone</w:t>
+      </w:r>
+      <w:proofErr w:type="spellEnd"/>
+      <w:r>
+        <w:rPr>
+          <w:sz w:val="24"/>
+          <w:szCs w:val="24"/>
+        </w:rPr>
+        <w:t xml:space="preserve"> </w:t>
+      </w:r>
+      <w:proofErr w:type="spellStart"/>
+      <w:r>
+        <w:rPr>
+          <w:sz w:val="24"/>
+          <w:szCs w:val="24"/>
+        </w:rPr>
+        <w:t>Ring</w:t>
+      </w:r>
+      <w:proofErr w:type="spellEnd"/>
       <w:r>
         <w:t xml:space="preserve"> </w:t>
       </w:r>
@@ -1023,12 +1371,20 @@
                 <w:lang w:val="en-US"/>
               </w:rPr>
             </w:pPr>
-            <w:r>
-              <w:rPr>
-                <w:lang w:val="en-US"/>
-              </w:rPr>
-              <w:t>Sj3osr3</w:t>
-            </w:r>
+            <w:proofErr w:type="spellStart"/>
+            <w:r>
+              <w:rPr>
+                <w:lang w:val="en-US"/>
+              </w:rPr>
+              <w:t>i</w:t>
+            </w:r>
+            <w:r>
+              <w:rPr>
+                <w:lang w:val="en-US"/>
+              </w:rPr>
+              <w:t>ringjos</w:t>
+            </w:r>
+            <w:proofErr w:type="spellEnd"/>
           </w:p>
         </w:tc>
       </w:tr>
@@ -1061,12 +1417,20 @@
                 <w:lang w:val="en-US"/>
               </w:rPr>
             </w:pPr>
-            <w:r>
-              <w:rPr>
-                <w:lang w:val="en-US"/>
-              </w:rPr>
-              <w:t>Csjosr3</w:t>
-            </w:r>
+            <w:proofErr w:type="spellStart"/>
+            <w:r>
+              <w:rPr>
+                <w:lang w:val="en-US"/>
+              </w:rPr>
+              <w:t>c</w:t>
+            </w:r>
+            <w:r>
+              <w:rPr>
+                <w:lang w:val="en-US"/>
+              </w:rPr>
+              <w:t>ringjos</w:t>
+            </w:r>
+            <w:proofErr w:type="spellEnd"/>
           </w:p>
         </w:tc>
       </w:tr>
@@ -1092,8 +1456,49 @@
           <w:sz w:val="24"/>
           <w:szCs w:val="24"/>
         </w:rPr>
-        <w:t xml:space="preserve"> Colquetle's Family Amulet</w:t>
-      </w:r>
+        <w:t xml:space="preserve"> </w:t>
+      </w:r>
+      <w:proofErr w:type="spellStart"/>
+      <w:r>
+        <w:rPr>
+          <w:sz w:val="24"/>
+          <w:szCs w:val="24"/>
+        </w:rPr>
+        <w:t>Colquetle's</w:t>
+      </w:r>
+      <w:proofErr w:type="spellEnd"/>
+      <w:r>
+        <w:rPr>
+          <w:sz w:val="24"/>
+          <w:szCs w:val="24"/>
+        </w:rPr>
+        <w:t xml:space="preserve"> </w:t>
+      </w:r>
+      <w:proofErr w:type="spellStart"/>
+      <w:r>
+        <w:rPr>
+          <w:sz w:val="24"/>
+          <w:szCs w:val="24"/>
+        </w:rPr>
+        <w:t>Family</w:t>
+      </w:r>
+      <w:proofErr w:type="spellEnd"/>
+      <w:r>
+        <w:rPr>
+          <w:sz w:val="24"/>
+          <w:szCs w:val="24"/>
+        </w:rPr>
+        <w:t xml:space="preserve"> </w:t>
+      </w:r>
+      <w:proofErr w:type="spellStart"/>
+      <w:r>
+        <w:rPr>
+          <w:sz w:val="24"/>
+          <w:szCs w:val="24"/>
+        </w:rPr>
+        <w:t>Amulet</w:t>
+      </w:r>
+      <w:proofErr w:type="spellEnd"/>
     </w:p>
     <w:tbl>
       <w:tblPr>
@@ -1176,7 +1581,13 @@
               <w:rPr>
                 <w:lang w:val="en-US"/>
               </w:rPr>
-              <w:t>xcfam3</w:t>
+              <w:t>i</w:t>
+            </w:r>
+            <w:r>
+              <w:rPr>
+                <w:lang w:val="en-US"/>
+              </w:rPr>
+              <w:t>amul13c</w:t>
             </w:r>
           </w:p>
         </w:tc>
@@ -1214,7 +1625,13 @@
               <w:rPr>
                 <w:lang w:val="en-US"/>
               </w:rPr>
-              <w:t>Ccfam3</w:t>
+              <w:t>c</w:t>
+            </w:r>
+            <w:r>
+              <w:rPr>
+                <w:lang w:val="en-US"/>
+              </w:rPr>
+              <w:t>amul13c</w:t>
             </w:r>
           </w:p>
         </w:tc>
@@ -1265,31 +1682,25 @@
           <w:szCs w:val="24"/>
           <w:lang w:val="en-US"/>
         </w:rPr>
-        <w:t>9)</w:t>
-      </w:r>
+        <w:t xml:space="preserve">9) </w:t>
+      </w:r>
+      <w:proofErr w:type="spellStart"/>
       <w:r>
         <w:rPr>
           <w:sz w:val="24"/>
           <w:szCs w:val="24"/>
           <w:lang w:val="en-US"/>
         </w:rPr>
-        <w:t xml:space="preserve"> Ulcaster’s Dusty History Book</w:t>
-      </w:r>
+        <w:t>Ulcaster’s</w:t>
+      </w:r>
+      <w:proofErr w:type="spellEnd"/>
       <w:r>
         <w:rPr>
           <w:sz w:val="24"/>
           <w:szCs w:val="24"/>
           <w:lang w:val="en-US"/>
         </w:rPr>
-        <w:t xml:space="preserve"> </w:t>
-      </w:r>
-      <w:r>
-        <w:rPr>
-          <w:sz w:val="24"/>
-          <w:szCs w:val="24"/>
-          <w:lang w:val="en-US"/>
-        </w:rPr>
-        <w:t>(</w:t>
+        <w:t xml:space="preserve"> Dusty History Book (</w:t>
       </w:r>
       <w:r>
         <w:rPr>
@@ -1381,7 +1792,13 @@
               <w:rPr>
                 <w:lang w:val="en-US"/>
               </w:rPr>
-              <w:t>Su2dhb2</w:t>
+              <w:t>i</w:t>
+            </w:r>
+            <w:r>
+              <w:rPr>
+                <w:lang w:val="en-US"/>
+              </w:rPr>
+              <w:t>lbook54</w:t>
             </w:r>
           </w:p>
         </w:tc>
@@ -1419,7 +1836,13 @@
               <w:rPr>
                 <w:lang w:val="en-US"/>
               </w:rPr>
-              <w:t>Csu2db2</w:t>
+              <w:t>c</w:t>
+            </w:r>
+            <w:r>
+              <w:rPr>
+                <w:lang w:val="en-US"/>
+              </w:rPr>
+              <w:t>lbook54</w:t>
             </w:r>
           </w:p>
         </w:tc>
@@ -1441,13 +1864,31 @@
         </w:rPr>
         <w:t xml:space="preserve">10) </w:t>
       </w:r>
-      <w:r>
-        <w:rPr>
-          <w:sz w:val="24"/>
-          <w:szCs w:val="24"/>
-        </w:rPr>
-        <w:t>Delorna's Spellbook</w:t>
-      </w:r>
+      <w:proofErr w:type="spellStart"/>
+      <w:r>
+        <w:rPr>
+          <w:sz w:val="24"/>
+          <w:szCs w:val="24"/>
+        </w:rPr>
+        <w:t>Delorna's</w:t>
+      </w:r>
+      <w:proofErr w:type="spellEnd"/>
+      <w:r>
+        <w:rPr>
+          <w:sz w:val="24"/>
+          <w:szCs w:val="24"/>
+        </w:rPr>
+        <w:t xml:space="preserve"> </w:t>
+      </w:r>
+      <w:proofErr w:type="spellStart"/>
+      <w:r>
+        <w:rPr>
+          <w:sz w:val="24"/>
+          <w:szCs w:val="24"/>
+        </w:rPr>
+        <w:t>Spellbook</w:t>
+      </w:r>
+      <w:proofErr w:type="spellEnd"/>
     </w:p>
     <w:tbl>
       <w:tblPr>
@@ -1530,7 +1971,13 @@
               <w:rPr>
                 <w:lang w:val="en-US"/>
               </w:rPr>
-              <w:t>S4delsp4</w:t>
+              <w:t>ia</w:t>
+            </w:r>
+            <w:r>
+              <w:rPr>
+                <w:lang w:val="en-US"/>
+              </w:rPr>
+              <w:t>misc71</w:t>
             </w:r>
           </w:p>
         </w:tc>
@@ -1568,7 +2015,19 @@
               <w:rPr>
                 <w:lang w:val="en-US"/>
               </w:rPr>
-              <w:t>C4delsp4</w:t>
+              <w:t>c</w:t>
+            </w:r>
+            <w:r>
+              <w:rPr>
+                <w:lang w:val="en-US"/>
+              </w:rPr>
+              <w:t>a</w:t>
+            </w:r>
+            <w:r>
+              <w:rPr>
+                <w:lang w:val="en-US"/>
+              </w:rPr>
+              <w:t>misc71</w:t>
             </w:r>
           </w:p>
         </w:tc>
@@ -1598,13 +2057,23 @@
         </w:rPr>
         <w:t xml:space="preserve"> </w:t>
       </w:r>
+      <w:proofErr w:type="spellStart"/>
       <w:r>
         <w:rPr>
           <w:sz w:val="24"/>
           <w:szCs w:val="24"/>
           <w:lang w:val="en-US"/>
         </w:rPr>
-        <w:t>Sashenstar's Ruby Ring</w:t>
+        <w:t>Sashenstar's</w:t>
+      </w:r>
+      <w:proofErr w:type="spellEnd"/>
+      <w:r>
+        <w:rPr>
+          <w:sz w:val="24"/>
+          <w:szCs w:val="24"/>
+          <w:lang w:val="en-US"/>
+        </w:rPr>
+        <w:t xml:space="preserve"> Ruby Ring</w:t>
       </w:r>
     </w:p>
     <w:tbl>
@@ -1688,7 +2157,13 @@
               <w:rPr>
                 <w:lang w:val="en-US"/>
               </w:rPr>
-              <w:t>Ss6dr6</w:t>
+              <w:t>i</w:t>
+            </w:r>
+            <w:r>
+              <w:rPr>
+                <w:lang w:val="en-US"/>
+              </w:rPr>
+              <w:t>ring19m</w:t>
             </w:r>
           </w:p>
         </w:tc>
@@ -1726,7 +2201,13 @@
               <w:rPr>
                 <w:lang w:val="en-US"/>
               </w:rPr>
-              <w:t>Cs6dr6</w:t>
+              <w:t>c</w:t>
+            </w:r>
+            <w:r>
+              <w:rPr>
+                <w:lang w:val="en-US"/>
+              </w:rPr>
+              <w:t>ring19m</w:t>
             </w:r>
           </w:p>
         </w:tc>
@@ -1747,13 +2228,63 @@
       <w:r>
         <w:t xml:space="preserve"> </w:t>
       </w:r>
-      <w:r>
-        <w:rPr>
-          <w:sz w:val="24"/>
-          <w:szCs w:val="24"/>
-        </w:rPr>
-        <w:t>Yago's Book of Curses</w:t>
-      </w:r>
+      <w:proofErr w:type="spellStart"/>
+      <w:r>
+        <w:rPr>
+          <w:sz w:val="24"/>
+          <w:szCs w:val="24"/>
+        </w:rPr>
+        <w:t>Yago's</w:t>
+      </w:r>
+      <w:proofErr w:type="spellEnd"/>
+      <w:r>
+        <w:rPr>
+          <w:sz w:val="24"/>
+          <w:szCs w:val="24"/>
+        </w:rPr>
+        <w:t xml:space="preserve"> </w:t>
+      </w:r>
+      <w:proofErr w:type="spellStart"/>
+      <w:r>
+        <w:rPr>
+          <w:sz w:val="24"/>
+          <w:szCs w:val="24"/>
+        </w:rPr>
+        <w:t>Book</w:t>
+      </w:r>
+      <w:proofErr w:type="spellEnd"/>
+      <w:r>
+        <w:rPr>
+          <w:sz w:val="24"/>
+          <w:szCs w:val="24"/>
+        </w:rPr>
+        <w:t xml:space="preserve"> </w:t>
+      </w:r>
+      <w:proofErr w:type="spellStart"/>
+      <w:r>
+        <w:rPr>
+          <w:sz w:val="24"/>
+          <w:szCs w:val="24"/>
+        </w:rPr>
+        <w:t>of</w:t>
+      </w:r>
+      <w:proofErr w:type="spellEnd"/>
+      <w:r>
+        <w:rPr>
+          <w:sz w:val="24"/>
+          <w:szCs w:val="24"/>
+        </w:rPr>
+        <w:t xml:space="preserve"> </w:t>
+      </w:r>
+      <w:proofErr w:type="spellStart"/>
+      <w:r>
+        <w:rPr>
+          <w:sz w:val="24"/>
+          <w:szCs w:val="24"/>
+        </w:rPr>
+        <w:t>Curses</w:t>
+      </w:r>
+      <w:proofErr w:type="spellEnd"/>
     </w:p>
     <w:tbl>
       <w:tblPr>
@@ -1836,7 +2367,13 @@
               <w:rPr>
                 <w:lang w:val="en-US"/>
               </w:rPr>
-              <w:t>Sya8bc8</w:t>
+              <w:t>ia</w:t>
+            </w:r>
+            <w:r>
+              <w:rPr>
+                <w:lang w:val="en-US"/>
+              </w:rPr>
+              <w:t>book70</w:t>
             </w:r>
           </w:p>
         </w:tc>
@@ -1874,7 +2411,19 @@
               <w:rPr>
                 <w:lang w:val="en-US"/>
               </w:rPr>
-              <w:t>Cya8bc8</w:t>
+              <w:t>c</w:t>
+            </w:r>
+            <w:r>
+              <w:rPr>
+                <w:lang w:val="en-US"/>
+              </w:rPr>
+              <w:t>a</w:t>
+            </w:r>
+            <w:r>
+              <w:rPr>
+                <w:lang w:val="en-US"/>
+              </w:rPr>
+              <w:t>book70</w:t>
             </w:r>
           </w:p>
         </w:tc>
@@ -1901,8 +2450,33 @@
           <w:sz w:val="24"/>
           <w:szCs w:val="24"/>
         </w:rPr>
-        <w:t xml:space="preserve"> Sea Charts</w:t>
-      </w:r>
+        <w:t xml:space="preserve"> </w:t>
+      </w:r>
+      <w:proofErr w:type="spellStart"/>
+      <w:r>
+        <w:rPr>
+          <w:sz w:val="24"/>
+          <w:szCs w:val="24"/>
+        </w:rPr>
+        <w:t>Sea</w:t>
+      </w:r>
+      <w:proofErr w:type="spellEnd"/>
+      <w:r>
+        <w:rPr>
+          <w:sz w:val="24"/>
+          <w:szCs w:val="24"/>
+        </w:rPr>
+        <w:t xml:space="preserve"> </w:t>
+      </w:r>
+      <w:proofErr w:type="spellStart"/>
+      <w:r>
+        <w:rPr>
+          <w:sz w:val="24"/>
+          <w:szCs w:val="24"/>
+        </w:rPr>
+        <w:t>Charts</w:t>
+      </w:r>
+      <w:proofErr w:type="spellEnd"/>
     </w:p>
     <w:tbl>
       <w:tblPr>
@@ -1985,7 +2559,19 @@
               <w:rPr>
                 <w:lang w:val="en-US"/>
               </w:rPr>
-              <w:t>Ss9chr9</w:t>
+              <w:t>ia</w:t>
+            </w:r>
+            <w:r>
+              <w:rPr>
+                <w:lang w:val="en-US"/>
+              </w:rPr>
+              <w:t>misc1</w:t>
+            </w:r>
+            <w:r>
+              <w:rPr>
+                <w:lang w:val="en-US"/>
+              </w:rPr>
+              <w:t>c</w:t>
             </w:r>
           </w:p>
         </w:tc>
@@ -2023,7 +2609,25 @@
               <w:rPr>
                 <w:lang w:val="en-US"/>
               </w:rPr>
-              <w:t>Cs9chr9</w:t>
+              <w:t>c</w:t>
+            </w:r>
+            <w:r>
+              <w:rPr>
+                <w:lang w:val="en-US"/>
+              </w:rPr>
+              <w:t>a</w:t>
+            </w:r>
+            <w:r>
+              <w:rPr>
+                <w:lang w:val="en-US"/>
+              </w:rPr>
+              <w:t>misc1</w:t>
+            </w:r>
+            <w:r>
+              <w:rPr>
+                <w:lang w:val="en-US"/>
+              </w:rPr>
+              <w:t>c</w:t>
             </w:r>
           </w:p>
         </w:tc>
@@ -2044,13 +2648,31 @@
       <w:r>
         <w:t xml:space="preserve"> </w:t>
       </w:r>
-      <w:r>
-        <w:rPr>
-          <w:sz w:val="24"/>
-          <w:szCs w:val="24"/>
-        </w:rPr>
-        <w:t>Dradeel's Spellbook</w:t>
-      </w:r>
+      <w:proofErr w:type="spellStart"/>
+      <w:r>
+        <w:rPr>
+          <w:sz w:val="24"/>
+          <w:szCs w:val="24"/>
+        </w:rPr>
+        <w:t>Dradeel's</w:t>
+      </w:r>
+      <w:proofErr w:type="spellEnd"/>
+      <w:r>
+        <w:rPr>
+          <w:sz w:val="24"/>
+          <w:szCs w:val="24"/>
+        </w:rPr>
+        <w:t xml:space="preserve"> </w:t>
+      </w:r>
+      <w:proofErr w:type="spellStart"/>
+      <w:r>
+        <w:rPr>
+          <w:sz w:val="24"/>
+          <w:szCs w:val="24"/>
+        </w:rPr>
+        <w:t>Spellbook</w:t>
+      </w:r>
+      <w:proofErr w:type="spellEnd"/>
     </w:p>
     <w:tbl>
       <w:tblPr>
@@ -2133,7 +2755,19 @@
               <w:rPr>
                 <w:lang w:val="en-US"/>
               </w:rPr>
-              <w:t>Sd4spb4</w:t>
+              <w:t>ia</w:t>
+            </w:r>
+            <w:r>
+              <w:rPr>
+                <w:lang w:val="en-US"/>
+              </w:rPr>
+              <w:t>misc1</w:t>
+            </w:r>
+            <w:r>
+              <w:rPr>
+                <w:lang w:val="en-US"/>
+              </w:rPr>
+              <w:t>f</w:t>
             </w:r>
           </w:p>
         </w:tc>
@@ -2171,7 +2805,25 @@
               <w:rPr>
                 <w:lang w:val="en-US"/>
               </w:rPr>
-              <w:t>Cd4spb4</w:t>
+              <w:t>c</w:t>
+            </w:r>
+            <w:r>
+              <w:rPr>
+                <w:lang w:val="en-US"/>
+              </w:rPr>
+              <w:t>a</w:t>
+            </w:r>
+            <w:r>
+              <w:rPr>
+                <w:lang w:val="en-US"/>
+              </w:rPr>
+              <w:t>misc1</w:t>
+            </w:r>
+            <w:r>
+              <w:rPr>
+                <w:lang w:val="en-US"/>
+              </w:rPr>
+              <w:t>f</w:t>
             </w:r>
           </w:p>
         </w:tc>
@@ -2192,13 +2844,31 @@
       <w:r>
         <w:t xml:space="preserve"> </w:t>
       </w:r>
-      <w:r>
-        <w:rPr>
-          <w:sz w:val="24"/>
-          <w:szCs w:val="24"/>
-        </w:rPr>
-        <w:t>Balduran's Logbook</w:t>
-      </w:r>
+      <w:proofErr w:type="spellStart"/>
+      <w:r>
+        <w:rPr>
+          <w:sz w:val="24"/>
+          <w:szCs w:val="24"/>
+        </w:rPr>
+        <w:t>Balduran's</w:t>
+      </w:r>
+      <w:proofErr w:type="spellEnd"/>
+      <w:r>
+        <w:rPr>
+          <w:sz w:val="24"/>
+          <w:szCs w:val="24"/>
+        </w:rPr>
+        <w:t xml:space="preserve"> </w:t>
+      </w:r>
+      <w:proofErr w:type="spellStart"/>
+      <w:r>
+        <w:rPr>
+          <w:sz w:val="24"/>
+          <w:szCs w:val="24"/>
+        </w:rPr>
+        <w:t>Logbook</w:t>
+      </w:r>
+      <w:proofErr w:type="spellEnd"/>
     </w:p>
     <w:tbl>
       <w:tblPr>
@@ -2281,7 +2951,13 @@
               <w:rPr>
                 <w:lang w:val="en-US"/>
               </w:rPr>
-              <w:t>Sb6lgb6</w:t>
+              <w:t>ia</w:t>
+            </w:r>
+            <w:r>
+              <w:rPr>
+                <w:lang w:val="en-US"/>
+              </w:rPr>
+              <w:t>book87</w:t>
             </w:r>
           </w:p>
         </w:tc>
@@ -2319,7 +2995,19 @@
               <w:rPr>
                 <w:lang w:val="en-US"/>
               </w:rPr>
-              <w:t>Cb6lgb6</w:t>
+              <w:t>c</w:t>
+            </w:r>
+            <w:r>
+              <w:rPr>
+                <w:lang w:val="en-US"/>
+              </w:rPr>
+              <w:t>a</w:t>
+            </w:r>
+            <w:r>
+              <w:rPr>
+                <w:lang w:val="en-US"/>
+              </w:rPr>
+              <w:t>book87</w:t>
             </w:r>
           </w:p>
         </w:tc>
@@ -2337,13 +3025,79 @@
         </w:rPr>
         <w:t xml:space="preserve">16) </w:t>
       </w:r>
-      <w:r>
-        <w:rPr>
-          <w:sz w:val="24"/>
-          <w:szCs w:val="24"/>
-        </w:rPr>
-        <w:t>History of the Nether Scrolls</w:t>
-      </w:r>
+      <w:proofErr w:type="spellStart"/>
+      <w:r>
+        <w:rPr>
+          <w:sz w:val="24"/>
+          <w:szCs w:val="24"/>
+        </w:rPr>
+        <w:t>History</w:t>
+      </w:r>
+      <w:proofErr w:type="spellEnd"/>
+      <w:r>
+        <w:rPr>
+          <w:sz w:val="24"/>
+          <w:szCs w:val="24"/>
+        </w:rPr>
+        <w:t xml:space="preserve"> </w:t>
+      </w:r>
+      <w:proofErr w:type="spellStart"/>
+      <w:r>
+        <w:rPr>
+          <w:sz w:val="24"/>
+          <w:szCs w:val="24"/>
+        </w:rPr>
+        <w:t>of</w:t>
+      </w:r>
+      <w:proofErr w:type="spellEnd"/>
+      <w:r>
+        <w:rPr>
+          <w:sz w:val="24"/>
+          <w:szCs w:val="24"/>
+        </w:rPr>
+        <w:t xml:space="preserve"> </w:t>
+      </w:r>
+      <w:proofErr w:type="spellStart"/>
+      <w:r>
+        <w:rPr>
+          <w:sz w:val="24"/>
+          <w:szCs w:val="24"/>
+        </w:rPr>
+        <w:t>the</w:t>
+      </w:r>
+      <w:proofErr w:type="spellEnd"/>
+      <w:r>
+        <w:rPr>
+          <w:sz w:val="24"/>
+          <w:szCs w:val="24"/>
+        </w:rPr>
+        <w:t xml:space="preserve"> </w:t>
+      </w:r>
+      <w:proofErr w:type="spellStart"/>
+      <w:r>
+        <w:rPr>
+          <w:sz w:val="24"/>
+          <w:szCs w:val="24"/>
+        </w:rPr>
+        <w:t>Nether</w:t>
+      </w:r>
+      <w:proofErr w:type="spellEnd"/>
+      <w:r>
+        <w:rPr>
+          <w:sz w:val="24"/>
+          <w:szCs w:val="24"/>
+        </w:rPr>
+        <w:t xml:space="preserve"> </w:t>
+      </w:r>
+      <w:proofErr w:type="spellStart"/>
+      <w:r>
+        <w:rPr>
+          <w:sz w:val="24"/>
+          <w:szCs w:val="24"/>
+        </w:rPr>
+        <w:t>Scrolls</w:t>
+      </w:r>
+      <w:proofErr w:type="spellEnd"/>
     </w:p>
     <w:tbl>
       <w:tblPr>
@@ -2426,7 +3180,13 @@
               <w:rPr>
                 <w:lang w:val="en-US"/>
               </w:rPr>
-              <w:t>Sh7ons7</w:t>
+              <w:t>ia</w:t>
+            </w:r>
+            <w:r>
+              <w:rPr>
+                <w:lang w:val="en-US"/>
+              </w:rPr>
+              <w:t>book68</w:t>
             </w:r>
           </w:p>
         </w:tc>
@@ -2464,7 +3224,19 @@
               <w:rPr>
                 <w:lang w:val="en-US"/>
               </w:rPr>
-              <w:t>Ch7ons7</w:t>
+              <w:t>c</w:t>
+            </w:r>
+            <w:r>
+              <w:rPr>
+                <w:lang w:val="en-US"/>
+              </w:rPr>
+              <w:t>a</w:t>
+            </w:r>
+            <w:r>
+              <w:rPr>
+                <w:lang w:val="en-US"/>
+              </w:rPr>
+              <w:t>book68</w:t>
             </w:r>
           </w:p>
         </w:tc>
@@ -2500,13 +3272,31 @@
       <w:r>
         <w:t xml:space="preserve"> </w:t>
       </w:r>
-      <w:r>
-        <w:rPr>
-          <w:sz w:val="24"/>
-          <w:szCs w:val="24"/>
-        </w:rPr>
-        <w:t>Gorion's Note</w:t>
-      </w:r>
+      <w:proofErr w:type="spellStart"/>
+      <w:r>
+        <w:rPr>
+          <w:sz w:val="24"/>
+          <w:szCs w:val="24"/>
+        </w:rPr>
+        <w:t>Gorion's</w:t>
+      </w:r>
+      <w:proofErr w:type="spellEnd"/>
+      <w:r>
+        <w:rPr>
+          <w:sz w:val="24"/>
+          <w:szCs w:val="24"/>
+        </w:rPr>
+        <w:t xml:space="preserve"> </w:t>
+      </w:r>
+      <w:proofErr w:type="spellStart"/>
+      <w:r>
+        <w:rPr>
+          <w:sz w:val="24"/>
+          <w:szCs w:val="24"/>
+        </w:rPr>
+        <w:t>Note</w:t>
+      </w:r>
+      <w:proofErr w:type="spellEnd"/>
     </w:p>
     <w:tbl>
       <w:tblPr>
@@ -2589,7 +3379,13 @@
               <w:rPr>
                 <w:lang w:val="en-US"/>
               </w:rPr>
-              <w:t>SG5orn5</w:t>
+              <w:t>ia1</w:t>
+            </w:r>
+            <w:r>
+              <w:rPr>
+                <w:lang w:val="en-US"/>
+              </w:rPr>
+              <w:t>scrl2j</w:t>
             </w:r>
           </w:p>
         </w:tc>
@@ -2627,7 +3423,19 @@
               <w:rPr>
                 <w:lang w:val="en-US"/>
               </w:rPr>
-              <w:t>CG5orn5</w:t>
+              <w:t>c</w:t>
+            </w:r>
+            <w:r>
+              <w:rPr>
+                <w:lang w:val="en-US"/>
+              </w:rPr>
+              <w:t>a1</w:t>
+            </w:r>
+            <w:r>
+              <w:rPr>
+                <w:lang w:val="en-US"/>
+              </w:rPr>
+              <w:t>scrl2j</w:t>
             </w:r>
           </w:p>
         </w:tc>
@@ -2645,13 +3453,63 @@
         </w:rPr>
         <w:t xml:space="preserve">18) </w:t>
       </w:r>
-      <w:r>
-        <w:rPr>
-          <w:sz w:val="24"/>
-          <w:szCs w:val="24"/>
-        </w:rPr>
-        <w:t>Koveras's Ring of Protection</w:t>
-      </w:r>
+      <w:proofErr w:type="spellStart"/>
+      <w:r>
+        <w:rPr>
+          <w:sz w:val="24"/>
+          <w:szCs w:val="24"/>
+        </w:rPr>
+        <w:t>Koveras's</w:t>
+      </w:r>
+      <w:proofErr w:type="spellEnd"/>
+      <w:r>
+        <w:rPr>
+          <w:sz w:val="24"/>
+          <w:szCs w:val="24"/>
+        </w:rPr>
+        <w:t xml:space="preserve"> </w:t>
+      </w:r>
+      <w:proofErr w:type="spellStart"/>
+      <w:r>
+        <w:rPr>
+          <w:sz w:val="24"/>
+          <w:szCs w:val="24"/>
+        </w:rPr>
+        <w:t>Ring</w:t>
+      </w:r>
+      <w:proofErr w:type="spellEnd"/>
+      <w:r>
+        <w:rPr>
+          <w:sz w:val="24"/>
+          <w:szCs w:val="24"/>
+        </w:rPr>
+        <w:t xml:space="preserve"> </w:t>
+      </w:r>
+      <w:proofErr w:type="spellStart"/>
+      <w:r>
+        <w:rPr>
+          <w:sz w:val="24"/>
+          <w:szCs w:val="24"/>
+        </w:rPr>
+        <w:t>of</w:t>
+      </w:r>
+      <w:proofErr w:type="spellEnd"/>
+      <w:r>
+        <w:rPr>
+          <w:sz w:val="24"/>
+          <w:szCs w:val="24"/>
+        </w:rPr>
+        <w:t xml:space="preserve"> </w:t>
+      </w:r>
+      <w:proofErr w:type="spellStart"/>
+      <w:r>
+        <w:rPr>
+          <w:sz w:val="24"/>
+          <w:szCs w:val="24"/>
+        </w:rPr>
+        <w:t>Protection</w:t>
+      </w:r>
+      <w:proofErr w:type="spellEnd"/>
     </w:p>
     <w:tbl>
       <w:tblPr>
@@ -2734,7 +3592,13 @@
               <w:rPr>
                 <w:lang w:val="en-US"/>
               </w:rPr>
-              <w:t>Sk3ofp3</w:t>
+              <w:t>ia</w:t>
+            </w:r>
+            <w:r>
+              <w:rPr>
+                <w:lang w:val="en-US"/>
+              </w:rPr>
+              <w:t>ring25</w:t>
             </w:r>
           </w:p>
         </w:tc>
@@ -2772,7 +3636,19 @@
               <w:rPr>
                 <w:lang w:val="en-US"/>
               </w:rPr>
-              <w:t>Ck3ofp3</w:t>
+              <w:t>c</w:t>
+            </w:r>
+            <w:r>
+              <w:rPr>
+                <w:lang w:val="en-US"/>
+              </w:rPr>
+              <w:t>a</w:t>
+            </w:r>
+            <w:r>
+              <w:rPr>
+                <w:lang w:val="en-US"/>
+              </w:rPr>
+              <w:t>ring25</w:t>
             </w:r>
           </w:p>
         </w:tc>
@@ -2794,6 +3670,7 @@
         </w:rPr>
         <w:t xml:space="preserve">19) </w:t>
       </w:r>
+      <w:proofErr w:type="spellStart"/>
       <w:r>
         <w:rPr>
           <w:sz w:val="24"/>
@@ -2801,6 +3678,7 @@
         </w:rPr>
         <w:t>Invitation</w:t>
       </w:r>
+      <w:proofErr w:type="spellEnd"/>
     </w:p>
     <w:tbl>
       <w:tblPr>
@@ -2845,7 +3723,7 @@
               <w:rPr>
                 <w:lang w:val="en-US"/>
               </w:rPr>
-              <w:t>SCRL3F</w:t>
+              <w:t>MISC78</w:t>
             </w:r>
           </w:p>
         </w:tc>
@@ -2883,7 +3761,7 @@
               <w:rPr>
                 <w:lang w:val="en-US"/>
               </w:rPr>
-              <w:t>St6dos6</w:t>
+              <w:t>iamisc78</w:t>
             </w:r>
           </w:p>
         </w:tc>
@@ -2921,7 +3799,13 @@
               <w:rPr>
                 <w:lang w:val="en-US"/>
               </w:rPr>
-              <w:t>Ct6dos6</w:t>
+              <w:t>c</w:t>
+            </w:r>
+            <w:r>
+              <w:rPr>
+                <w:lang w:val="en-US"/>
+              </w:rPr>
+              <w:t>amisc78</w:t>
             </w:r>
           </w:p>
         </w:tc>
@@ -2947,8 +3831,65 @@
           <w:sz w:val="24"/>
           <w:szCs w:val="24"/>
         </w:rPr>
-        <w:t xml:space="preserve"> The Diary of Sarevok</w:t>
-      </w:r>
+        <w:t xml:space="preserve"> </w:t>
+      </w:r>
+      <w:proofErr w:type="spellStart"/>
+      <w:r>
+        <w:rPr>
+          <w:sz w:val="24"/>
+          <w:szCs w:val="24"/>
+        </w:rPr>
+        <w:t>The</w:t>
+      </w:r>
+      <w:proofErr w:type="spellEnd"/>
+      <w:r>
+        <w:rPr>
+          <w:sz w:val="24"/>
+          <w:szCs w:val="24"/>
+        </w:rPr>
+        <w:t xml:space="preserve"> </w:t>
+      </w:r>
+      <w:proofErr w:type="spellStart"/>
+      <w:r>
+        <w:rPr>
+          <w:sz w:val="24"/>
+          <w:szCs w:val="24"/>
+        </w:rPr>
+        <w:t>Diary</w:t>
+      </w:r>
+      <w:proofErr w:type="spellEnd"/>
+      <w:r>
+        <w:rPr>
+          <w:sz w:val="24"/>
+          <w:szCs w:val="24"/>
+        </w:rPr>
+        <w:t xml:space="preserve"> </w:t>
+      </w:r>
+      <w:proofErr w:type="spellStart"/>
+      <w:r>
+        <w:rPr>
+          <w:sz w:val="24"/>
+          <w:szCs w:val="24"/>
+        </w:rPr>
+        <w:t>of</w:t>
+      </w:r>
+      <w:proofErr w:type="spellEnd"/>
+      <w:r>
+        <w:rPr>
+          <w:sz w:val="24"/>
+          <w:szCs w:val="24"/>
+        </w:rPr>
+        <w:t xml:space="preserve"> </w:t>
+      </w:r>
+      <w:proofErr w:type="spellStart"/>
+      <w:r>
+        <w:rPr>
+          <w:sz w:val="24"/>
+          <w:szCs w:val="24"/>
+        </w:rPr>
+        <w:t>Sarevok</w:t>
+      </w:r>
+      <w:proofErr w:type="spellEnd"/>
     </w:p>
     <w:tbl>
       <w:tblPr>
@@ -3032,7 +3973,19 @@
               <w:rPr>
                 <w:lang w:val="en-US"/>
               </w:rPr>
-              <w:t>St6dos6</w:t>
+              <w:t>ia</w:t>
+            </w:r>
+            <w:r>
+              <w:rPr>
+                <w:lang w:val="en-US"/>
+              </w:rPr>
+              <w:t>scrl3</w:t>
+            </w:r>
+            <w:r>
+              <w:rPr>
+                <w:lang w:val="en-US"/>
+              </w:rPr>
+              <w:t>f</w:t>
             </w:r>
           </w:p>
         </w:tc>
@@ -3070,7 +4023,13 @@
               <w:rPr>
                 <w:lang w:val="en-US"/>
               </w:rPr>
-              <w:t>Ct6dos6</w:t>
+              <w:t>ca</w:t>
+            </w:r>
+            <w:r>
+              <w:rPr>
+                <w:lang w:val="en-US"/>
+              </w:rPr>
+              <w:t>scrl3f</w:t>
             </w:r>
           </w:p>
         </w:tc>
@@ -3116,14 +4075,52 @@
         </w:rPr>
         <w:t xml:space="preserve"> </w:t>
       </w:r>
+      <w:proofErr w:type="spellStart"/>
       <w:r>
         <w:rPr>
           <w:rStyle w:val="mw-page-title-main"/>
           <w:sz w:val="24"/>
           <w:szCs w:val="24"/>
         </w:rPr>
-        <w:t>Geas Removal Scroll</w:t>
-      </w:r>
+        <w:t>Geas</w:t>
+      </w:r>
+      <w:proofErr w:type="spellEnd"/>
+      <w:r>
+        <w:rPr>
+          <w:rStyle w:val="mw-page-title-main"/>
+          <w:sz w:val="24"/>
+          <w:szCs w:val="24"/>
+        </w:rPr>
+        <w:t xml:space="preserve"> </w:t>
+      </w:r>
+      <w:proofErr w:type="spellStart"/>
+      <w:r>
+        <w:rPr>
+          <w:rStyle w:val="mw-page-title-main"/>
+          <w:sz w:val="24"/>
+          <w:szCs w:val="24"/>
+        </w:rPr>
+        <w:t>Removal</w:t>
+      </w:r>
+      <w:proofErr w:type="spellEnd"/>
+      <w:r>
+        <w:rPr>
+          <w:rStyle w:val="mw-page-title-main"/>
+          <w:sz w:val="24"/>
+          <w:szCs w:val="24"/>
+        </w:rPr>
+        <w:t xml:space="preserve"> </w:t>
+      </w:r>
+      <w:proofErr w:type="spellStart"/>
+      <w:r>
+        <w:rPr>
+          <w:rStyle w:val="mw-page-title-main"/>
+          <w:sz w:val="24"/>
+          <w:szCs w:val="24"/>
+        </w:rPr>
+        <w:t>Scroll</w:t>
+      </w:r>
+      <w:proofErr w:type="spellEnd"/>
     </w:p>
     <w:tbl>
       <w:tblPr>
@@ -3197,9 +4194,20 @@
             <w:tcW w:w="2693" w:type="dxa"/>
           </w:tcPr>
           <w:p>
-            <w:r>
-              <w:t>xgersc7</w:t>
-            </w:r>
+            <w:proofErr w:type="spellStart"/>
+            <w:r>
+              <w:rPr>
+                <w:lang w:val="en-US"/>
+              </w:rPr>
+              <w:t>i</w:t>
+            </w:r>
+            <w:r>
+              <w:rPr>
+                <w:lang w:val="en-US"/>
+              </w:rPr>
+              <w:t>scrljal</w:t>
+            </w:r>
+            <w:proofErr w:type="spellEnd"/>
           </w:p>
         </w:tc>
       </w:tr>
@@ -3233,11 +4241,16 @@
               </w:rPr>
             </w:pPr>
             <w:r>
-              <w:rPr>
-                <w:lang w:val="en-US"/>
-              </w:rPr>
-              <w:t>cgersc7</w:t>
-            </w:r>
+              <w:t>с</w:t>
+            </w:r>
+            <w:proofErr w:type="spellStart"/>
+            <w:r>
+              <w:rPr>
+                <w:lang w:val="en-US"/>
+              </w:rPr>
+              <w:t>scrljal</w:t>
+            </w:r>
+            <w:proofErr w:type="spellEnd"/>
           </w:p>
         </w:tc>
       </w:tr>
@@ -3308,6 +4321,7 @@
         </w:rPr>
         <w:t>Letter (</w:t>
       </w:r>
+      <w:proofErr w:type="spellStart"/>
       <w:r>
         <w:rPr>
           <w:sz w:val="24"/>
@@ -3316,6 +4330,7 @@
         </w:rPr>
         <w:t>Tarnesh</w:t>
       </w:r>
+      <w:proofErr w:type="spellEnd"/>
       <w:r>
         <w:rPr>
           <w:sz w:val="24"/>
@@ -3412,7 +4427,13 @@
               <w:rPr>
                 <w:lang w:val="en-US"/>
               </w:rPr>
-              <w:t>xbnt1s</w:t>
+              <w:t>ia1</w:t>
+            </w:r>
+            <w:r>
+              <w:rPr>
+                <w:lang w:val="en-US"/>
+              </w:rPr>
+              <w:t>bnt1s</w:t>
             </w:r>
           </w:p>
         </w:tc>
@@ -3450,7 +4471,19 @@
               <w:rPr>
                 <w:lang w:val="en-US"/>
               </w:rPr>
-              <w:t>cxbnt1s</w:t>
+              <w:t>c</w:t>
+            </w:r>
+            <w:r>
+              <w:rPr>
+                <w:lang w:val="en-US"/>
+              </w:rPr>
+              <w:t>a1</w:t>
+            </w:r>
+            <w:r>
+              <w:rPr>
+                <w:lang w:val="en-US"/>
+              </w:rPr>
+              <w:t>bnt1s</w:t>
             </w:r>
           </w:p>
         </w:tc>
@@ -3471,24 +4504,18 @@
           <w:szCs w:val="24"/>
           <w:lang w:val="en-US"/>
         </w:rPr>
-        <w:t xml:space="preserve">Letter </w:t>
-      </w:r>
+        <w:t>Letter (</w:t>
+      </w:r>
+      <w:proofErr w:type="spellStart"/>
       <w:r>
         <w:rPr>
           <w:sz w:val="24"/>
           <w:szCs w:val="24"/>
           <w:lang w:val="en-US"/>
         </w:rPr>
-        <w:t>(</w:t>
-      </w:r>
-      <w:r>
-        <w:rPr>
-          <w:sz w:val="24"/>
-          <w:szCs w:val="24"/>
-          <w:lang w:val="en-US"/>
-        </w:rPr>
         <w:t>Karlat</w:t>
       </w:r>
+      <w:proofErr w:type="spellEnd"/>
       <w:r>
         <w:rPr>
           <w:sz w:val="24"/>
@@ -3576,7 +4603,13 @@
               <w:rPr>
                 <w:lang w:val="en-US"/>
               </w:rPr>
-              <w:t>xbnt1s</w:t>
+              <w:t>ia1</w:t>
+            </w:r>
+            <w:r>
+              <w:rPr>
+                <w:lang w:val="en-US"/>
+              </w:rPr>
+              <w:t>bnt1s</w:t>
             </w:r>
           </w:p>
         </w:tc>
@@ -3614,7 +4647,13 @@
               <w:rPr>
                 <w:lang w:val="en-US"/>
               </w:rPr>
-              <w:t>cxbnt1s</w:t>
+              <w:t>ca1</w:t>
+            </w:r>
+            <w:r>
+              <w:rPr>
+                <w:lang w:val="en-US"/>
+              </w:rPr>
+              <w:t>bnt1s</w:t>
             </w:r>
           </w:p>
         </w:tc>
@@ -3635,24 +4674,18 @@
           <w:szCs w:val="24"/>
           <w:lang w:val="en-US"/>
         </w:rPr>
-        <w:t xml:space="preserve">Letter </w:t>
-      </w:r>
+        <w:t>Letter (</w:t>
+      </w:r>
+      <w:proofErr w:type="spellStart"/>
       <w:r>
         <w:rPr>
           <w:sz w:val="24"/>
           <w:szCs w:val="24"/>
           <w:lang w:val="en-US"/>
         </w:rPr>
-        <w:t>(</w:t>
-      </w:r>
-      <w:r>
-        <w:rPr>
-          <w:sz w:val="24"/>
-          <w:szCs w:val="24"/>
-          <w:lang w:val="en-US"/>
-        </w:rPr>
         <w:t>Neira</w:t>
       </w:r>
+      <w:proofErr w:type="spellEnd"/>
       <w:r>
         <w:rPr>
           <w:sz w:val="24"/>
@@ -3740,7 +4773,13 @@
               <w:rPr>
                 <w:lang w:val="en-US"/>
               </w:rPr>
-              <w:t>xbnt1s</w:t>
+              <w:t>ia1</w:t>
+            </w:r>
+            <w:r>
+              <w:rPr>
+                <w:lang w:val="en-US"/>
+              </w:rPr>
+              <w:t>bnt1s</w:t>
             </w:r>
           </w:p>
         </w:tc>
@@ -3778,8 +4817,16 @@
               <w:rPr>
                 <w:lang w:val="en-US"/>
               </w:rPr>
-              <w:t>cxbnt1s</w:t>
-            </w:r>
+              <w:t>ca1</w:t>
+            </w:r>
+            <w:r>
+              <w:rPr>
+                <w:lang w:val="en-US"/>
+              </w:rPr>
+              <w:t>bnt1s</w:t>
+            </w:r>
+            <w:bookmarkStart w:id="0" w:name="_GoBack"/>
+            <w:bookmarkEnd w:id="0"/>
           </w:p>
         </w:tc>
       </w:tr>
@@ -3803,7 +4850,7 @@
 </file>
 
 <file path=word/endnotes.xml><?xml version="1.0" encoding="utf-8"?>
-<w:endnotes xmlns:wpc="http://schemas.microsoft.com/office/word/2010/wordprocessingCanvas" xmlns:cx="http://schemas.microsoft.com/office/drawing/2014/chartex" xmlns:cx1="http://schemas.microsoft.com/office/drawing/2015/9/8/chartex" xmlns:cx2="http://schemas.microsoft.com/office/drawing/2015/10/21/chartex" xmlns:cx3="http://schemas.microsoft.com/office/drawing/2016/5/9/chartex" xmlns:cx4="http://schemas.microsoft.com/office/drawing/2016/5/10/chartex" xmlns:cx5="http://schemas.microsoft.com/office/drawing/2016/5/11/chartex" xmlns:cx6="http://schemas.microsoft.com/office/drawing/2016/5/12/chartex" xmlns:cx7="http://schemas.microsoft.com/office/drawing/2016/5/13/chartex" xmlns:cx8="http://schemas.microsoft.com/office/drawing/2016/5/14/chartex" xmlns:mc="http://schemas.openxmlformats.org/markup-compatibility/2006" xmlns:aink="http://schemas.microsoft.com/office/drawing/2016/ink" xmlns:am3d="http://schemas.microsoft.com/office/drawing/2017/model3d" xmlns:o="urn:schemas-microsoft-com:office:office" xmlns:oel="http://schemas.microsoft.com/office/2019/extlst" xmlns:r="http://schemas.openxmlformats.org/officeDocument/2006/relationships" xmlns:m="http://schemas.openxmlformats.org/officeDocument/2006/math" xmlns:v="urn:schemas-microsoft-com:vml" xmlns:wp14="http://schemas.microsoft.com/office/word/2010/wordprocessingDrawing" xmlns:wp="http://schemas.openxmlformats.org/drawingml/2006/wordprocessingDrawing" xmlns:w10="urn:schemas-microsoft-com:office:word" xmlns:w="http://schemas.openxmlformats.org/wordprocessingml/2006/main" xmlns:w14="http://schemas.microsoft.com/office/word/2010/wordml" xmlns:w15="http://schemas.microsoft.com/office/word/2012/wordml" xmlns:w16cex="http://schemas.microsoft.com/office/word/2018/wordml/cex" xmlns:w16cid="http://schemas.microsoft.com/office/word/2016/wordml/cid" xmlns:w16="http://schemas.microsoft.com/office/word/2018/wordml" xmlns:w16du="http://schemas.microsoft.com/office/word/2023/wordml/word16du" xmlns:w16sdtdh="http://schemas.microsoft.com/office/word/2020/wordml/sdtdatahash" xmlns:w16se="http://schemas.microsoft.com/office/word/2015/wordml/symex" xmlns:wpg="http://schemas.microsoft.com/office/word/2010/wordprocessingGroup" xmlns:wpi="http://schemas.microsoft.com/office/word/2010/wordprocessingInk" xmlns:wne="http://schemas.microsoft.com/office/word/2006/wordml" xmlns:wps="http://schemas.microsoft.com/office/word/2010/wordprocessingShape" mc:Ignorable="w14 w15 w16se w16cid w16 w16cex w16sdtdh w16du wp14">
+<w:endnotes xmlns:wpc="http://schemas.microsoft.com/office/word/2010/wordprocessingCanvas" xmlns:cx="http://schemas.microsoft.com/office/drawing/2014/chartex" xmlns:cx1="http://schemas.microsoft.com/office/drawing/2015/9/8/chartex" xmlns:cx2="http://schemas.microsoft.com/office/drawing/2015/10/21/chartex" xmlns:cx3="http://schemas.microsoft.com/office/drawing/2016/5/9/chartex" xmlns:cx4="http://schemas.microsoft.com/office/drawing/2016/5/10/chartex" xmlns:cx5="http://schemas.microsoft.com/office/drawing/2016/5/11/chartex" xmlns:cx6="http://schemas.microsoft.com/office/drawing/2016/5/12/chartex" xmlns:cx7="http://schemas.microsoft.com/office/drawing/2016/5/13/chartex" xmlns:cx8="http://schemas.microsoft.com/office/drawing/2016/5/14/chartex" xmlns:mc="http://schemas.openxmlformats.org/markup-compatibility/2006" xmlns:aink="http://schemas.microsoft.com/office/drawing/2016/ink" xmlns:am3d="http://schemas.microsoft.com/office/drawing/2017/model3d" xmlns:o="urn:schemas-microsoft-com:office:office" xmlns:r="http://schemas.openxmlformats.org/officeDocument/2006/relationships" xmlns:m="http://schemas.openxmlformats.org/officeDocument/2006/math" xmlns:v="urn:schemas-microsoft-com:vml" xmlns:wp14="http://schemas.microsoft.com/office/word/2010/wordprocessingDrawing" xmlns:wp="http://schemas.openxmlformats.org/drawingml/2006/wordprocessingDrawing" xmlns:w10="urn:schemas-microsoft-com:office:word" xmlns:w="http://schemas.openxmlformats.org/wordprocessingml/2006/main" xmlns:w14="http://schemas.microsoft.com/office/word/2010/wordml" xmlns:w15="http://schemas.microsoft.com/office/word/2012/wordml" xmlns:w16cid="http://schemas.microsoft.com/office/word/2016/wordml/cid" xmlns:w16se="http://schemas.microsoft.com/office/word/2015/wordml/symex" xmlns:wpg="http://schemas.microsoft.com/office/word/2010/wordprocessingGroup" xmlns:wpi="http://schemas.microsoft.com/office/word/2010/wordprocessingInk" xmlns:wne="http://schemas.microsoft.com/office/word/2006/wordml" xmlns:wps="http://schemas.microsoft.com/office/word/2010/wordprocessingShape" mc:Ignorable="w14 w15 w16se w16cid wp14">
   <w:endnote w:type="separator" w:id="-1">
     <w:p>
       <w:pPr>
@@ -3828,7 +4875,7 @@
 </file>
 
 <file path=word/footer1.xml><?xml version="1.0" encoding="utf-8"?>
-<w:ftr xmlns:wpc="http://schemas.microsoft.com/office/word/2010/wordprocessingCanvas" xmlns:cx="http://schemas.microsoft.com/office/drawing/2014/chartex" xmlns:cx1="http://schemas.microsoft.com/office/drawing/2015/9/8/chartex" xmlns:cx2="http://schemas.microsoft.com/office/drawing/2015/10/21/chartex" xmlns:cx3="http://schemas.microsoft.com/office/drawing/2016/5/9/chartex" xmlns:cx4="http://schemas.microsoft.com/office/drawing/2016/5/10/chartex" xmlns:cx5="http://schemas.microsoft.com/office/drawing/2016/5/11/chartex" xmlns:cx6="http://schemas.microsoft.com/office/drawing/2016/5/12/chartex" xmlns:cx7="http://schemas.microsoft.com/office/drawing/2016/5/13/chartex" xmlns:cx8="http://schemas.microsoft.com/office/drawing/2016/5/14/chartex" xmlns:mc="http://schemas.openxmlformats.org/markup-compatibility/2006" xmlns:aink="http://schemas.microsoft.com/office/drawing/2016/ink" xmlns:am3d="http://schemas.microsoft.com/office/drawing/2017/model3d" xmlns:o="urn:schemas-microsoft-com:office:office" xmlns:oel="http://schemas.microsoft.com/office/2019/extlst" xmlns:r="http://schemas.openxmlformats.org/officeDocument/2006/relationships" xmlns:m="http://schemas.openxmlformats.org/officeDocument/2006/math" xmlns:v="urn:schemas-microsoft-com:vml" xmlns:wp14="http://schemas.microsoft.com/office/word/2010/wordprocessingDrawing" xmlns:wp="http://schemas.openxmlformats.org/drawingml/2006/wordprocessingDrawing" xmlns:w10="urn:schemas-microsoft-com:office:word" xmlns:w="http://schemas.openxmlformats.org/wordprocessingml/2006/main" xmlns:w14="http://schemas.microsoft.com/office/word/2010/wordml" xmlns:w15="http://schemas.microsoft.com/office/word/2012/wordml" xmlns:w16cex="http://schemas.microsoft.com/office/word/2018/wordml/cex" xmlns:w16cid="http://schemas.microsoft.com/office/word/2016/wordml/cid" xmlns:w16="http://schemas.microsoft.com/office/word/2018/wordml" xmlns:w16du="http://schemas.microsoft.com/office/word/2023/wordml/word16du" xmlns:w16sdtdh="http://schemas.microsoft.com/office/word/2020/wordml/sdtdatahash" xmlns:w16se="http://schemas.microsoft.com/office/word/2015/wordml/symex" xmlns:wpg="http://schemas.microsoft.com/office/word/2010/wordprocessingGroup" xmlns:wpi="http://schemas.microsoft.com/office/word/2010/wordprocessingInk" xmlns:wne="http://schemas.microsoft.com/office/word/2006/wordml" xmlns:wps="http://schemas.microsoft.com/office/word/2010/wordprocessingShape" mc:Ignorable="w14 w15 w16se w16cid w16 w16cex w16sdtdh w16du wp14">
+<w:ftr xmlns:wpc="http://schemas.microsoft.com/office/word/2010/wordprocessingCanvas" xmlns:cx="http://schemas.microsoft.com/office/drawing/2014/chartex" xmlns:cx1="http://schemas.microsoft.com/office/drawing/2015/9/8/chartex" xmlns:cx2="http://schemas.microsoft.com/office/drawing/2015/10/21/chartex" xmlns:cx3="http://schemas.microsoft.com/office/drawing/2016/5/9/chartex" xmlns:cx4="http://schemas.microsoft.com/office/drawing/2016/5/10/chartex" xmlns:cx5="http://schemas.microsoft.com/office/drawing/2016/5/11/chartex" xmlns:cx6="http://schemas.microsoft.com/office/drawing/2016/5/12/chartex" xmlns:cx7="http://schemas.microsoft.com/office/drawing/2016/5/13/chartex" xmlns:cx8="http://schemas.microsoft.com/office/drawing/2016/5/14/chartex" xmlns:mc="http://schemas.openxmlformats.org/markup-compatibility/2006" xmlns:aink="http://schemas.microsoft.com/office/drawing/2016/ink" xmlns:am3d="http://schemas.microsoft.com/office/drawing/2017/model3d" xmlns:o="urn:schemas-microsoft-com:office:office" xmlns:r="http://schemas.openxmlformats.org/officeDocument/2006/relationships" xmlns:m="http://schemas.openxmlformats.org/officeDocument/2006/math" xmlns:v="urn:schemas-microsoft-com:vml" xmlns:wp14="http://schemas.microsoft.com/office/word/2010/wordprocessingDrawing" xmlns:wp="http://schemas.openxmlformats.org/drawingml/2006/wordprocessingDrawing" xmlns:w10="urn:schemas-microsoft-com:office:word" xmlns:w="http://schemas.openxmlformats.org/wordprocessingml/2006/main" xmlns:w14="http://schemas.microsoft.com/office/word/2010/wordml" xmlns:w15="http://schemas.microsoft.com/office/word/2012/wordml" xmlns:w16cid="http://schemas.microsoft.com/office/word/2016/wordml/cid" xmlns:w16se="http://schemas.microsoft.com/office/word/2015/wordml/symex" xmlns:wpg="http://schemas.microsoft.com/office/word/2010/wordprocessingGroup" xmlns:wpi="http://schemas.microsoft.com/office/word/2010/wordprocessingInk" xmlns:wne="http://schemas.microsoft.com/office/word/2006/wordml" xmlns:wps="http://schemas.microsoft.com/office/word/2010/wordprocessingShape" mc:Ignorable="w14 w15 w16se w16cid wp14">
   <w:sdt>
     <w:sdtPr>
       <w:id w:val="616869895"/>
@@ -3837,6 +4884,7 @@
         <w:docPartUnique/>
       </w:docPartObj>
     </w:sdtPr>
+    <w:sdtEndPr/>
     <w:sdtContent>
       <w:p>
         <w:pPr>
@@ -3870,7 +4918,7 @@
 </file>
 
 <file path=word/footnotes.xml><?xml version="1.0" encoding="utf-8"?>
-<w:footnotes xmlns:wpc="http://schemas.microsoft.com/office/word/2010/wordprocessingCanvas" xmlns:cx="http://schemas.microsoft.com/office/drawing/2014/chartex" xmlns:cx1="http://schemas.microsoft.com/office/drawing/2015/9/8/chartex" xmlns:cx2="http://schemas.microsoft.com/office/drawing/2015/10/21/chartex" xmlns:cx3="http://schemas.microsoft.com/office/drawing/2016/5/9/chartex" xmlns:cx4="http://schemas.microsoft.com/office/drawing/2016/5/10/chartex" xmlns:cx5="http://schemas.microsoft.com/office/drawing/2016/5/11/chartex" xmlns:cx6="http://schemas.microsoft.com/office/drawing/2016/5/12/chartex" xmlns:cx7="http://schemas.microsoft.com/office/drawing/2016/5/13/chartex" xmlns:cx8="http://schemas.microsoft.com/office/drawing/2016/5/14/chartex" xmlns:mc="http://schemas.openxmlformats.org/markup-compatibility/2006" xmlns:aink="http://schemas.microsoft.com/office/drawing/2016/ink" xmlns:am3d="http://schemas.microsoft.com/office/drawing/2017/model3d" xmlns:o="urn:schemas-microsoft-com:office:office" xmlns:oel="http://schemas.microsoft.com/office/2019/extlst" xmlns:r="http://schemas.openxmlformats.org/officeDocument/2006/relationships" xmlns:m="http://schemas.openxmlformats.org/officeDocument/2006/math" xmlns:v="urn:schemas-microsoft-com:vml" xmlns:wp14="http://schemas.microsoft.com/office/word/2010/wordprocessingDrawing" xmlns:wp="http://schemas.openxmlformats.org/drawingml/2006/wordprocessingDrawing" xmlns:w10="urn:schemas-microsoft-com:office:word" xmlns:w="http://schemas.openxmlformats.org/wordprocessingml/2006/main" xmlns:w14="http://schemas.microsoft.com/office/word/2010/wordml" xmlns:w15="http://schemas.microsoft.com/office/word/2012/wordml" xmlns:w16cex="http://schemas.microsoft.com/office/word/2018/wordml/cex" xmlns:w16cid="http://schemas.microsoft.com/office/word/2016/wordml/cid" xmlns:w16="http://schemas.microsoft.com/office/word/2018/wordml" xmlns:w16du="http://schemas.microsoft.com/office/word/2023/wordml/word16du" xmlns:w16sdtdh="http://schemas.microsoft.com/office/word/2020/wordml/sdtdatahash" xmlns:w16se="http://schemas.microsoft.com/office/word/2015/wordml/symex" xmlns:wpg="http://schemas.microsoft.com/office/word/2010/wordprocessingGroup" xmlns:wpi="http://schemas.microsoft.com/office/word/2010/wordprocessingInk" xmlns:wne="http://schemas.microsoft.com/office/word/2006/wordml" xmlns:wps="http://schemas.microsoft.com/office/word/2010/wordprocessingShape" mc:Ignorable="w14 w15 w16se w16cid w16 w16cex w16sdtdh w16du wp14">
+<w:footnotes xmlns:wpc="http://schemas.microsoft.com/office/word/2010/wordprocessingCanvas" xmlns:cx="http://schemas.microsoft.com/office/drawing/2014/chartex" xmlns:cx1="http://schemas.microsoft.com/office/drawing/2015/9/8/chartex" xmlns:cx2="http://schemas.microsoft.com/office/drawing/2015/10/21/chartex" xmlns:cx3="http://schemas.microsoft.com/office/drawing/2016/5/9/chartex" xmlns:cx4="http://schemas.microsoft.com/office/drawing/2016/5/10/chartex" xmlns:cx5="http://schemas.microsoft.com/office/drawing/2016/5/11/chartex" xmlns:cx6="http://schemas.microsoft.com/office/drawing/2016/5/12/chartex" xmlns:cx7="http://schemas.microsoft.com/office/drawing/2016/5/13/chartex" xmlns:cx8="http://schemas.microsoft.com/office/drawing/2016/5/14/chartex" xmlns:mc="http://schemas.openxmlformats.org/markup-compatibility/2006" xmlns:aink="http://schemas.microsoft.com/office/drawing/2016/ink" xmlns:am3d="http://schemas.microsoft.com/office/drawing/2017/model3d" xmlns:o="urn:schemas-microsoft-com:office:office" xmlns:r="http://schemas.openxmlformats.org/officeDocument/2006/relationships" xmlns:m="http://schemas.openxmlformats.org/officeDocument/2006/math" xmlns:v="urn:schemas-microsoft-com:vml" xmlns:wp14="http://schemas.microsoft.com/office/word/2010/wordprocessingDrawing" xmlns:wp="http://schemas.openxmlformats.org/drawingml/2006/wordprocessingDrawing" xmlns:w10="urn:schemas-microsoft-com:office:word" xmlns:w="http://schemas.openxmlformats.org/wordprocessingml/2006/main" xmlns:w14="http://schemas.microsoft.com/office/word/2010/wordml" xmlns:w15="http://schemas.microsoft.com/office/word/2012/wordml" xmlns:w16cid="http://schemas.microsoft.com/office/word/2016/wordml/cid" xmlns:w16se="http://schemas.microsoft.com/office/word/2015/wordml/symex" xmlns:wpg="http://schemas.microsoft.com/office/word/2010/wordprocessingGroup" xmlns:wpi="http://schemas.microsoft.com/office/word/2010/wordprocessingInk" xmlns:wne="http://schemas.microsoft.com/office/word/2006/wordml" xmlns:wps="http://schemas.microsoft.com/office/word/2010/wordprocessingShape" mc:Ignorable="w14 w15 w16se w16cid wp14">
   <w:footnote w:type="separator" w:id="-1">
     <w:p>
       <w:pPr>
@@ -3895,7 +4943,7 @@
 </file>
 
 <file path=word/styles.xml><?xml version="1.0" encoding="utf-8"?>
-<w:styles xmlns:mc="http://schemas.openxmlformats.org/markup-compatibility/2006" xmlns:r="http://schemas.openxmlformats.org/officeDocument/2006/relationships" xmlns:w="http://schemas.openxmlformats.org/wordprocessingml/2006/main" xmlns:w14="http://schemas.microsoft.com/office/word/2010/wordml" xmlns:w15="http://schemas.microsoft.com/office/word/2012/wordml" xmlns:w16cex="http://schemas.microsoft.com/office/word/2018/wordml/cex" xmlns:w16cid="http://schemas.microsoft.com/office/word/2016/wordml/cid" xmlns:w16="http://schemas.microsoft.com/office/word/2018/wordml" xmlns:w16du="http://schemas.microsoft.com/office/word/2023/wordml/word16du" xmlns:w16sdtdh="http://schemas.microsoft.com/office/word/2020/wordml/sdtdatahash" xmlns:w16se="http://schemas.microsoft.com/office/word/2015/wordml/symex" mc:Ignorable="w14 w15 w16se w16cid w16 w16cex w16sdtdh w16du">
+<w:styles xmlns:mc="http://schemas.openxmlformats.org/markup-compatibility/2006" xmlns:r="http://schemas.openxmlformats.org/officeDocument/2006/relationships" xmlns:w="http://schemas.openxmlformats.org/wordprocessingml/2006/main" xmlns:w14="http://schemas.microsoft.com/office/word/2010/wordml" xmlns:w15="http://schemas.microsoft.com/office/word/2012/wordml" xmlns:w16cid="http://schemas.microsoft.com/office/word/2016/wordml/cid" xmlns:w16se="http://schemas.microsoft.com/office/word/2015/wordml/symex" mc:Ignorable="w14 w15 w16se w16cid">
   <w:docDefaults>
     <w:rPrDefault>
       <w:rPr>
@@ -3913,7 +4961,7 @@
       </w:pPr>
     </w:pPrDefault>
   </w:docDefaults>
-  <w:latentStyles w:defLockedState="0" w:defUIPriority="99" w:defSemiHidden="0" w:defUnhideWhenUsed="0" w:defQFormat="0" w:count="376">
+  <w:latentStyles w:defLockedState="0" w:defUIPriority="99" w:defSemiHidden="0" w:defUnhideWhenUsed="0" w:defQFormat="0" w:count="375">
     <w:lsdException w:name="Normal" w:uiPriority="0" w:qFormat="1"/>
     <w:lsdException w:name="heading 1" w:uiPriority="9" w:qFormat="1"/>
     <w:lsdException w:name="heading 2" w:semiHidden="1" w:uiPriority="9" w:unhideWhenUsed="1" w:qFormat="1"/>
@@ -4289,7 +5337,6 @@
     <w:lsdException w:name="Smart Hyperlink" w:semiHidden="1" w:unhideWhenUsed="1"/>
     <w:lsdException w:name="Hashtag" w:semiHidden="1" w:unhideWhenUsed="1"/>
     <w:lsdException w:name="Unresolved Mention" w:semiHidden="1" w:unhideWhenUsed="1"/>
-    <w:lsdException w:name="Smart Link" w:semiHidden="1" w:unhideWhenUsed="1"/>
   </w:latentStyles>
   <w:style w:type="paragraph" w:default="1" w:styleId="a">
     <w:name w:val="Normal"/>

</xml_diff>